<commit_message>
alterações finais aula 06
</commit_message>
<xml_diff>
--- a/P-002/RESTIC P-002.docx
+++ b/P-002/RESTIC P-002.docx
@@ -79,12 +79,12 @@
           <wp:inline distB="114300" distT="114300" distL="114300" distR="114300">
             <wp:extent cx="5731200" cy="2336800"/>
             <wp:effectExtent b="0" l="0" r="0" t="0"/>
-            <wp:docPr id="5" name="image4.png"/>
+            <wp:docPr id="5" name="image5.png"/>
             <a:graphic>
               <a:graphicData uri="http://schemas.openxmlformats.org/drawingml/2006/picture">
                 <pic:pic>
                   <pic:nvPicPr>
-                    <pic:cNvPr id="0" name="image4.png"/>
+                    <pic:cNvPr id="0" name="image5.png"/>
                     <pic:cNvPicPr preferRelativeResize="0"/>
                   </pic:nvPicPr>
                   <pic:blipFill>
@@ -145,12 +145,12 @@
           <wp:inline distB="114300" distT="114300" distL="114300" distR="114300">
             <wp:extent cx="5731200" cy="3594100"/>
             <wp:effectExtent b="0" l="0" r="0" t="0"/>
-            <wp:docPr id="2" name="image8.png"/>
+            <wp:docPr id="2" name="image11.png"/>
             <a:graphic>
               <a:graphicData uri="http://schemas.openxmlformats.org/drawingml/2006/picture">
                 <pic:pic>
                   <pic:nvPicPr>
-                    <pic:cNvPr id="0" name="image8.png"/>
+                    <pic:cNvPr id="0" name="image11.png"/>
                     <pic:cNvPicPr preferRelativeResize="0"/>
                   </pic:nvPicPr>
                   <pic:blipFill>
@@ -190,12 +190,12 @@
           <wp:inline distB="114300" distT="114300" distL="114300" distR="114300">
             <wp:extent cx="5731200" cy="1041400"/>
             <wp:effectExtent b="0" l="0" r="0" t="0"/>
-            <wp:docPr id="4" name="image1.png"/>
+            <wp:docPr id="4" name="image2.png"/>
             <a:graphic>
               <a:graphicData uri="http://schemas.openxmlformats.org/drawingml/2006/picture">
                 <pic:pic>
                   <pic:nvPicPr>
-                    <pic:cNvPr id="0" name="image1.png"/>
+                    <pic:cNvPr id="0" name="image2.png"/>
                     <pic:cNvPicPr preferRelativeResize="0"/>
                   </pic:nvPicPr>
                   <pic:blipFill>
@@ -332,12 +332,12 @@
           <wp:inline distB="114300" distT="114300" distL="114300" distR="114300">
             <wp:extent cx="5731200" cy="457200"/>
             <wp:effectExtent b="0" l="0" r="0" t="0"/>
-            <wp:docPr id="10" name="image2.png"/>
+            <wp:docPr id="11" name="image1.png"/>
             <a:graphic>
               <a:graphicData uri="http://schemas.openxmlformats.org/drawingml/2006/picture">
                 <pic:pic>
                   <pic:nvPicPr>
-                    <pic:cNvPr id="0" name="image2.png"/>
+                    <pic:cNvPr id="0" name="image1.png"/>
                     <pic:cNvPicPr preferRelativeResize="0"/>
                   </pic:nvPicPr>
                   <pic:blipFill>
@@ -398,12 +398,12 @@
           <wp:inline distB="114300" distT="114300" distL="114300" distR="114300">
             <wp:extent cx="5731200" cy="2679700"/>
             <wp:effectExtent b="0" l="0" r="0" t="0"/>
-            <wp:docPr id="7" name="image13.png"/>
+            <wp:docPr id="7" name="image14.png"/>
             <a:graphic>
               <a:graphicData uri="http://schemas.openxmlformats.org/drawingml/2006/picture">
                 <pic:pic>
                   <pic:nvPicPr>
-                    <pic:cNvPr id="0" name="image13.png"/>
+                    <pic:cNvPr id="0" name="image14.png"/>
                     <pic:cNvPicPr preferRelativeResize="0"/>
                   </pic:nvPicPr>
                   <pic:blipFill>
@@ -479,48 +479,17 @@
         <w:rPr/>
       </w:pPr>
       <w:r>
-        <w:rPr>
-          <w:rtl w:val="0"/>
-        </w:rPr>
-      </w:r>
-    </w:p>
-    <w:p>
-      <w:pPr>
-        <w:rPr/>
-      </w:pPr>
-      <w:r>
-        <w:rPr>
-          <w:rtl w:val="0"/>
-        </w:rPr>
-        <w:t xml:space="preserve">Exercício 08:</w:t>
-      </w:r>
-    </w:p>
-    <w:p>
-      <w:pPr>
-        <w:rPr/>
-      </w:pPr>
-      <w:r>
-        <w:rPr>
-          <w:rtl w:val="0"/>
-        </w:rPr>
-      </w:r>
-    </w:p>
-    <w:p>
-      <w:pPr>
-        <w:rPr/>
-      </w:pPr>
-      <w:r>
         <w:rPr/>
         <w:drawing>
           <wp:inline distB="114300" distT="114300" distL="114300" distR="114300">
-            <wp:extent cx="5731200" cy="3175000"/>
+            <wp:extent cx="5731200" cy="2882900"/>
             <wp:effectExtent b="0" l="0" r="0" t="0"/>
-            <wp:docPr id="11" name="image11.png"/>
+            <wp:docPr id="9" name="image13.png"/>
             <a:graphic>
               <a:graphicData uri="http://schemas.openxmlformats.org/drawingml/2006/picture">
                 <pic:pic>
                   <pic:nvPicPr>
-                    <pic:cNvPr id="0" name="image11.png"/>
+                    <pic:cNvPr id="0" name="image13.png"/>
                     <pic:cNvPicPr preferRelativeResize="0"/>
                   </pic:nvPicPr>
                   <pic:blipFill>
@@ -533,7 +502,7 @@
                   <pic:spPr>
                     <a:xfrm>
                       <a:off x="0" y="0"/>
-                      <a:ext cx="5731200" cy="3175000"/>
+                      <a:ext cx="5731200" cy="2882900"/>
                     </a:xfrm>
                     <a:prstGeom prst="rect"/>
                     <a:ln/>
@@ -555,12 +524,53 @@
         <w:rPr/>
       </w:pPr>
       <w:r>
+        <w:rPr>
+          <w:rtl w:val="0"/>
+        </w:rPr>
+      </w:r>
+    </w:p>
+    <w:p>
+      <w:pPr>
+        <w:rPr/>
+      </w:pPr>
+      <w:r>
+        <w:rPr>
+          <w:rtl w:val="0"/>
+        </w:rPr>
+      </w:r>
+    </w:p>
+    <w:p>
+      <w:pPr>
+        <w:rPr/>
+      </w:pPr>
+      <w:r>
+        <w:rPr>
+          <w:rtl w:val="0"/>
+        </w:rPr>
+        <w:t xml:space="preserve">Exercício 08:</w:t>
+      </w:r>
+    </w:p>
+    <w:p>
+      <w:pPr>
+        <w:rPr/>
+      </w:pPr>
+      <w:r>
+        <w:rPr>
+          <w:rtl w:val="0"/>
+        </w:rPr>
+      </w:r>
+    </w:p>
+    <w:p>
+      <w:pPr>
+        <w:rPr/>
+      </w:pPr>
+      <w:r>
         <w:rPr/>
         <w:drawing>
           <wp:inline distB="114300" distT="114300" distL="114300" distR="114300">
             <wp:extent cx="5731200" cy="3175000"/>
             <wp:effectExtent b="0" l="0" r="0" t="0"/>
-            <wp:docPr id="1" name="image9.png"/>
+            <wp:docPr id="12" name="image9.png"/>
             <a:graphic>
               <a:graphicData uri="http://schemas.openxmlformats.org/drawingml/2006/picture">
                 <pic:pic>
@@ -603,18 +613,63 @@
         <w:rPr/>
         <w:drawing>
           <wp:inline distB="114300" distT="114300" distL="114300" distR="114300">
-            <wp:extent cx="5731200" cy="1117600"/>
+            <wp:extent cx="5731200" cy="3175000"/>
             <wp:effectExtent b="0" l="0" r="0" t="0"/>
-            <wp:docPr id="9" name="image5.png"/>
+            <wp:docPr id="1" name="image10.png"/>
             <a:graphic>
               <a:graphicData uri="http://schemas.openxmlformats.org/drawingml/2006/picture">
                 <pic:pic>
                   <pic:nvPicPr>
-                    <pic:cNvPr id="0" name="image5.png"/>
+                    <pic:cNvPr id="0" name="image10.png"/>
                     <pic:cNvPicPr preferRelativeResize="0"/>
                   </pic:nvPicPr>
                   <pic:blipFill>
                     <a:blip r:embed="rId15"/>
+                    <a:srcRect b="0" l="0" r="0" t="0"/>
+                    <a:stretch>
+                      <a:fillRect/>
+                    </a:stretch>
+                  </pic:blipFill>
+                  <pic:spPr>
+                    <a:xfrm>
+                      <a:off x="0" y="0"/>
+                      <a:ext cx="5731200" cy="3175000"/>
+                    </a:xfrm>
+                    <a:prstGeom prst="rect"/>
+                    <a:ln/>
+                  </pic:spPr>
+                </pic:pic>
+              </a:graphicData>
+            </a:graphic>
+          </wp:inline>
+        </w:drawing>
+      </w:r>
+      <w:r>
+        <w:rPr>
+          <w:rtl w:val="0"/>
+        </w:rPr>
+      </w:r>
+    </w:p>
+    <w:p>
+      <w:pPr>
+        <w:rPr/>
+      </w:pPr>
+      <w:r>
+        <w:rPr/>
+        <w:drawing>
+          <wp:inline distB="114300" distT="114300" distL="114300" distR="114300">
+            <wp:extent cx="5731200" cy="1117600"/>
+            <wp:effectExtent b="0" l="0" r="0" t="0"/>
+            <wp:docPr id="10" name="image4.png"/>
+            <a:graphic>
+              <a:graphicData uri="http://schemas.openxmlformats.org/drawingml/2006/picture">
+                <pic:pic>
+                  <pic:nvPicPr>
+                    <pic:cNvPr id="0" name="image4.png"/>
+                    <pic:cNvPicPr preferRelativeResize="0"/>
+                  </pic:nvPicPr>
+                  <pic:blipFill>
+                    <a:blip r:embed="rId16"/>
                     <a:srcRect b="0" l="0" r="0" t="0"/>
                     <a:stretch>
                       <a:fillRect/>
@@ -681,7 +736,7 @@
           <wp:inline distB="114300" distT="114300" distL="114300" distR="114300">
             <wp:extent cx="5731200" cy="1181100"/>
             <wp:effectExtent b="0" l="0" r="0" t="0"/>
-            <wp:docPr id="12" name="image6.png"/>
+            <wp:docPr id="13" name="image6.png"/>
             <a:graphic>
               <a:graphicData uri="http://schemas.openxmlformats.org/drawingml/2006/picture">
                 <pic:pic>
@@ -690,7 +745,7 @@
                     <pic:cNvPicPr preferRelativeResize="0"/>
                   </pic:nvPicPr>
                   <pic:blipFill>
-                    <a:blip r:embed="rId16"/>
+                    <a:blip r:embed="rId17"/>
                     <a:srcRect b="0" l="0" r="0" t="0"/>
                     <a:stretch>
                       <a:fillRect/>
@@ -736,16 +791,16 @@
           <wp:inline distB="114300" distT="114300" distL="114300" distR="114300">
             <wp:extent cx="5731200" cy="3619500"/>
             <wp:effectExtent b="0" l="0" r="0" t="0"/>
-            <wp:docPr id="13" name="image12.png"/>
+            <wp:docPr id="14" name="image8.png"/>
             <a:graphic>
               <a:graphicData uri="http://schemas.openxmlformats.org/drawingml/2006/picture">
                 <pic:pic>
                   <pic:nvPicPr>
-                    <pic:cNvPr id="0" name="image12.png"/>
+                    <pic:cNvPr id="0" name="image8.png"/>
                     <pic:cNvPicPr preferRelativeResize="0"/>
                   </pic:nvPicPr>
                   <pic:blipFill>
-                    <a:blip r:embed="rId17"/>
+                    <a:blip r:embed="rId18"/>
                     <a:srcRect b="0" l="0" r="0" t="0"/>
                     <a:stretch>
                       <a:fillRect/>
@@ -802,16 +857,16 @@
           <wp:inline distB="114300" distT="114300" distL="114300" distR="114300">
             <wp:extent cx="5731200" cy="2870200"/>
             <wp:effectExtent b="0" l="0" r="0" t="0"/>
-            <wp:docPr id="6" name="image10.png"/>
+            <wp:docPr id="6" name="image12.png"/>
             <a:graphic>
               <a:graphicData uri="http://schemas.openxmlformats.org/drawingml/2006/picture">
                 <pic:pic>
                   <pic:nvPicPr>
-                    <pic:cNvPr id="0" name="image10.png"/>
+                    <pic:cNvPr id="0" name="image12.png"/>
                     <pic:cNvPicPr preferRelativeResize="0"/>
                   </pic:nvPicPr>
                   <pic:blipFill>
-                    <a:blip r:embed="rId18"/>
+                    <a:blip r:embed="rId19"/>
                     <a:srcRect b="0" l="0" r="0" t="0"/>
                     <a:stretch>
                       <a:fillRect/>

</xml_diff>